<commit_message>
Updated the specifications document
</commit_message>
<xml_diff>
--- a/Project/Specifications.docx
+++ b/Project/Specifications.docx
@@ -90,6 +90,238 @@
       </w:r>
       <w:r>
         <w:t>using other software.</w:t>
+      </w:r>
+    </w:p>
+    <w:p>
+      <w:pPr>
+        <w:pStyle w:val="ListParagraph"/>
+        <w:numPr>
+          <w:ilvl w:val="0"/>
+          <w:numId w:val="1"/>
+        </w:numPr>
+      </w:pPr>
+      <w:r>
+        <w:br w:type="page"/>
+      </w:r>
+      <w:r>
+        <w:lastRenderedPageBreak/>
+        <w:t>Foam Optimizer</w:t>
+      </w:r>
+    </w:p>
+    <w:p>
+      <w:pPr>
+        <w:pStyle w:val="ListParagraph"/>
+        <w:numPr>
+          <w:ilvl w:val="0"/>
+          <w:numId w:val="1"/>
+        </w:numPr>
+      </w:pPr>
+      <w:r>
+        <w:t>Foam</w:t>
+      </w:r>
+    </w:p>
+    <w:p>
+      <w:pPr>
+        <w:pStyle w:val="ListParagraph"/>
+        <w:numPr>
+          <w:ilvl w:val="0"/>
+          <w:numId w:val="1"/>
+        </w:numPr>
+      </w:pPr>
+      <w:r>
+        <w:t>Li-Imp Foam</w:t>
+      </w:r>
+    </w:p>
+    <w:p>
+      <w:pPr>
+        <w:pStyle w:val="ListParagraph"/>
+        <w:numPr>
+          <w:ilvl w:val="0"/>
+          <w:numId w:val="1"/>
+        </w:numPr>
+      </w:pPr>
+      <w:r>
+        <w:t>RVC Foam</w:t>
+      </w:r>
+    </w:p>
+    <w:p>
+      <w:pPr>
+        <w:pStyle w:val="ListParagraph"/>
+        <w:numPr>
+          <w:ilvl w:val="0"/>
+          <w:numId w:val="1"/>
+        </w:numPr>
+      </w:pPr>
+      <w:r>
+        <w:t>Strut Pore</w:t>
+      </w:r>
+    </w:p>
+    <w:p>
+      <w:pPr>
+        <w:pStyle w:val="ListParagraph"/>
+        <w:numPr>
+          <w:ilvl w:val="0"/>
+          <w:numId w:val="1"/>
+        </w:numPr>
+      </w:pPr>
+      <w:r>
+        <w:t>Material</w:t>
+      </w:r>
+    </w:p>
+    <w:p>
+      <w:pPr>
+        <w:pStyle w:val="ListParagraph"/>
+        <w:numPr>
+          <w:ilvl w:val="0"/>
+          <w:numId w:val="1"/>
+        </w:numPr>
+      </w:pPr>
+      <w:r>
+        <w:t>Layer</w:t>
+      </w:r>
+    </w:p>
+    <w:p>
+      <w:pPr>
+        <w:pStyle w:val="ListParagraph"/>
+        <w:numPr>
+          <w:ilvl w:val="0"/>
+          <w:numId w:val="1"/>
+        </w:numPr>
+      </w:pPr>
+      <w:r>
+        <w:t>Shape</w:t>
+      </w:r>
+    </w:p>
+    <w:p>
+      <w:pPr>
+        <w:pStyle w:val="ListParagraph"/>
+        <w:numPr>
+          <w:ilvl w:val="0"/>
+          <w:numId w:val="1"/>
+        </w:numPr>
+      </w:pPr>
+      <w:r>
+        <w:t>Neutron</w:t>
+      </w:r>
+    </w:p>
+    <w:p>
+      <w:pPr>
+        <w:pStyle w:val="ListParagraph"/>
+        <w:numPr>
+          <w:ilvl w:val="0"/>
+          <w:numId w:val="1"/>
+        </w:numPr>
+      </w:pPr>
+      <w:r>
+        <w:t>Alpha</w:t>
+      </w:r>
+    </w:p>
+    <w:p>
+      <w:pPr>
+        <w:pStyle w:val="ListParagraph"/>
+        <w:numPr>
+          <w:ilvl w:val="0"/>
+          <w:numId w:val="1"/>
+        </w:numPr>
+      </w:pPr>
+      <w:r>
+        <w:t>Triton</w:t>
+      </w:r>
+    </w:p>
+    <w:p>
+      <w:pPr>
+        <w:pStyle w:val="ListParagraph"/>
+        <w:numPr>
+          <w:ilvl w:val="0"/>
+          <w:numId w:val="1"/>
+        </w:numPr>
+      </w:pPr>
+      <w:r>
+        <w:t>Lithium Ion</w:t>
+      </w:r>
+    </w:p>
+    <w:p>
+      <w:pPr>
+        <w:pStyle w:val="ListParagraph"/>
+        <w:numPr>
+          <w:ilvl w:val="0"/>
+          <w:numId w:val="1"/>
+        </w:numPr>
+      </w:pPr>
+      <w:r>
+        <w:t>Path</w:t>
+      </w:r>
+    </w:p>
+    <w:p>
+      <w:pPr>
+        <w:pStyle w:val="ListParagraph"/>
+        <w:numPr>
+          <w:ilvl w:val="0"/>
+          <w:numId w:val="1"/>
+        </w:numPr>
+      </w:pPr>
+      <w:r>
+        <w:t>History</w:t>
+      </w:r>
+    </w:p>
+    <w:p>
+      <w:pPr>
+        <w:pStyle w:val="ListParagraph"/>
+        <w:numPr>
+          <w:ilvl w:val="0"/>
+          <w:numId w:val="1"/>
+        </w:numPr>
+      </w:pPr>
+      <w:r>
+        <w:t>Data</w:t>
+      </w:r>
+    </w:p>
+    <w:p>
+      <w:pPr>
+        <w:pStyle w:val="ListParagraph"/>
+        <w:numPr>
+          <w:ilvl w:val="0"/>
+          <w:numId w:val="1"/>
+        </w:numPr>
+      </w:pPr>
+      <w:r>
+        <w:t>Data Processor</w:t>
+      </w:r>
+    </w:p>
+    <w:p>
+      <w:pPr>
+        <w:pStyle w:val="ListParagraph"/>
+        <w:numPr>
+          <w:ilvl w:val="0"/>
+          <w:numId w:val="1"/>
+        </w:numPr>
+      </w:pPr>
+      <w:r>
+        <w:t>Pulse Height Spectrum</w:t>
+      </w:r>
+    </w:p>
+    <w:p>
+      <w:pPr>
+        <w:pStyle w:val="ListParagraph"/>
+        <w:numPr>
+          <w:ilvl w:val="0"/>
+          <w:numId w:val="1"/>
+        </w:numPr>
+      </w:pPr>
+      <w:r>
+        <w:t>Optimization Curve</w:t>
+      </w:r>
+    </w:p>
+    <w:p>
+      <w:pPr>
+        <w:pStyle w:val="ListParagraph"/>
+        <w:numPr>
+          <w:ilvl w:val="0"/>
+          <w:numId w:val="1"/>
+        </w:numPr>
+      </w:pPr>
+      <w:r>
+        <w:t>Path Statistics</w:t>
       </w:r>
       <w:bookmarkStart w:id="0" w:name="_GoBack"/>
       <w:bookmarkEnd w:id="0"/>
@@ -102,6 +334,127 @@
     </w:sectPr>
   </w:body>
 </w:document>
+</file>
+
+<file path=word/numbering.xml><?xml version="1.0" encoding="utf-8"?>
+<w:numbering xmlns:wpc="http://schemas.microsoft.com/office/word/2010/wordprocessingCanvas" xmlns:mc="http://schemas.openxmlformats.org/markup-compatibility/2006" xmlns:o="urn:schemas-microsoft-com:office:office" xmlns:r="http://schemas.openxmlformats.org/officeDocument/2006/relationships" xmlns:m="http://schemas.openxmlformats.org/officeDocument/2006/math" xmlns:v="urn:schemas-microsoft-com:vml" xmlns:wp14="http://schemas.microsoft.com/office/word/2010/wordprocessingDrawing" xmlns:wp="http://schemas.openxmlformats.org/drawingml/2006/wordprocessingDrawing" xmlns:w10="urn:schemas-microsoft-com:office:word" xmlns:w="http://schemas.openxmlformats.org/wordprocessingml/2006/main" xmlns:w14="http://schemas.microsoft.com/office/word/2010/wordml" xmlns:w15="http://schemas.microsoft.com/office/word/2012/wordml" xmlns:wpg="http://schemas.microsoft.com/office/word/2010/wordprocessingGroup" xmlns:wpi="http://schemas.microsoft.com/office/word/2010/wordprocessingInk" xmlns:wne="http://schemas.microsoft.com/office/word/2006/wordml" xmlns:wps="http://schemas.microsoft.com/office/word/2010/wordprocessingShape" mc:Ignorable="w14 w15 wp14">
+  <w:abstractNum w:abstractNumId="0">
+    <w:nsid w:val="03697B60"/>
+    <w:multiLevelType w:val="hybridMultilevel"/>
+    <w:tmpl w:val="E8327B0A"/>
+    <w:lvl w:ilvl="0" w:tplc="04090001">
+      <w:start w:val="1"/>
+      <w:numFmt w:val="bullet"/>
+      <w:lvlText w:val=""/>
+      <w:lvlJc w:val="left"/>
+      <w:pPr>
+        <w:ind w:left="720" w:hanging="360"/>
+      </w:pPr>
+      <w:rPr>
+        <w:rFonts w:ascii="Symbol" w:hAnsi="Symbol" w:hint="default"/>
+      </w:rPr>
+    </w:lvl>
+    <w:lvl w:ilvl="1" w:tplc="04090003">
+      <w:start w:val="1"/>
+      <w:numFmt w:val="bullet"/>
+      <w:lvlText w:val="o"/>
+      <w:lvlJc w:val="left"/>
+      <w:pPr>
+        <w:ind w:left="1440" w:hanging="360"/>
+      </w:pPr>
+      <w:rPr>
+        <w:rFonts w:ascii="Courier New" w:hAnsi="Courier New" w:cs="Courier New" w:hint="default"/>
+      </w:rPr>
+    </w:lvl>
+    <w:lvl w:ilvl="2" w:tplc="04090005" w:tentative="1">
+      <w:start w:val="1"/>
+      <w:numFmt w:val="bullet"/>
+      <w:lvlText w:val=""/>
+      <w:lvlJc w:val="left"/>
+      <w:pPr>
+        <w:ind w:left="2160" w:hanging="360"/>
+      </w:pPr>
+      <w:rPr>
+        <w:rFonts w:ascii="Wingdings" w:hAnsi="Wingdings" w:hint="default"/>
+      </w:rPr>
+    </w:lvl>
+    <w:lvl w:ilvl="3" w:tplc="04090001" w:tentative="1">
+      <w:start w:val="1"/>
+      <w:numFmt w:val="bullet"/>
+      <w:lvlText w:val=""/>
+      <w:lvlJc w:val="left"/>
+      <w:pPr>
+        <w:ind w:left="2880" w:hanging="360"/>
+      </w:pPr>
+      <w:rPr>
+        <w:rFonts w:ascii="Symbol" w:hAnsi="Symbol" w:hint="default"/>
+      </w:rPr>
+    </w:lvl>
+    <w:lvl w:ilvl="4" w:tplc="04090003" w:tentative="1">
+      <w:start w:val="1"/>
+      <w:numFmt w:val="bullet"/>
+      <w:lvlText w:val="o"/>
+      <w:lvlJc w:val="left"/>
+      <w:pPr>
+        <w:ind w:left="3600" w:hanging="360"/>
+      </w:pPr>
+      <w:rPr>
+        <w:rFonts w:ascii="Courier New" w:hAnsi="Courier New" w:cs="Courier New" w:hint="default"/>
+      </w:rPr>
+    </w:lvl>
+    <w:lvl w:ilvl="5" w:tplc="04090005" w:tentative="1">
+      <w:start w:val="1"/>
+      <w:numFmt w:val="bullet"/>
+      <w:lvlText w:val=""/>
+      <w:lvlJc w:val="left"/>
+      <w:pPr>
+        <w:ind w:left="4320" w:hanging="360"/>
+      </w:pPr>
+      <w:rPr>
+        <w:rFonts w:ascii="Wingdings" w:hAnsi="Wingdings" w:hint="default"/>
+      </w:rPr>
+    </w:lvl>
+    <w:lvl w:ilvl="6" w:tplc="04090001" w:tentative="1">
+      <w:start w:val="1"/>
+      <w:numFmt w:val="bullet"/>
+      <w:lvlText w:val=""/>
+      <w:lvlJc w:val="left"/>
+      <w:pPr>
+        <w:ind w:left="5040" w:hanging="360"/>
+      </w:pPr>
+      <w:rPr>
+        <w:rFonts w:ascii="Symbol" w:hAnsi="Symbol" w:hint="default"/>
+      </w:rPr>
+    </w:lvl>
+    <w:lvl w:ilvl="7" w:tplc="04090003" w:tentative="1">
+      <w:start w:val="1"/>
+      <w:numFmt w:val="bullet"/>
+      <w:lvlText w:val="o"/>
+      <w:lvlJc w:val="left"/>
+      <w:pPr>
+        <w:ind w:left="5760" w:hanging="360"/>
+      </w:pPr>
+      <w:rPr>
+        <w:rFonts w:ascii="Courier New" w:hAnsi="Courier New" w:cs="Courier New" w:hint="default"/>
+      </w:rPr>
+    </w:lvl>
+    <w:lvl w:ilvl="8" w:tplc="04090005" w:tentative="1">
+      <w:start w:val="1"/>
+      <w:numFmt w:val="bullet"/>
+      <w:lvlText w:val=""/>
+      <w:lvlJc w:val="left"/>
+      <w:pPr>
+        <w:ind w:left="6480" w:hanging="360"/>
+      </w:pPr>
+      <w:rPr>
+        <w:rFonts w:ascii="Wingdings" w:hAnsi="Wingdings" w:hint="default"/>
+      </w:rPr>
+    </w:lvl>
+  </w:abstractNum>
+  <w:num w:numId="1">
+    <w:abstractNumId w:val="0"/>
+  </w:num>
+</w:numbering>
 </file>
 
 <file path=word/styles.xml><?xml version="1.0" encoding="utf-8"?>
@@ -599,6 +952,47 @@
       <w:szCs w:val="26"/>
     </w:rPr>
   </w:style>
+  <w:style w:type="paragraph" w:styleId="BalloonText">
+    <w:name w:val="Balloon Text"/>
+    <w:basedOn w:val="Normal"/>
+    <w:link w:val="BalloonTextChar"/>
+    <w:uiPriority w:val="99"/>
+    <w:semiHidden/>
+    <w:unhideWhenUsed/>
+    <w:rsid w:val="00746A90"/>
+    <w:pPr>
+      <w:spacing w:after="0" w:line="240" w:lineRule="auto"/>
+    </w:pPr>
+    <w:rPr>
+      <w:rFonts w:ascii="Segoe UI" w:hAnsi="Segoe UI" w:cs="Segoe UI"/>
+      <w:sz w:val="18"/>
+      <w:szCs w:val="18"/>
+    </w:rPr>
+  </w:style>
+  <w:style w:type="character" w:customStyle="1" w:styleId="BalloonTextChar">
+    <w:name w:val="Balloon Text Char"/>
+    <w:basedOn w:val="DefaultParagraphFont"/>
+    <w:link w:val="BalloonText"/>
+    <w:uiPriority w:val="99"/>
+    <w:semiHidden/>
+    <w:rsid w:val="00746A90"/>
+    <w:rPr>
+      <w:rFonts w:ascii="Segoe UI" w:hAnsi="Segoe UI" w:cs="Segoe UI"/>
+      <w:sz w:val="18"/>
+      <w:szCs w:val="18"/>
+    </w:rPr>
+  </w:style>
+  <w:style w:type="paragraph" w:styleId="ListParagraph">
+    <w:name w:val="List Paragraph"/>
+    <w:basedOn w:val="Normal"/>
+    <w:uiPriority w:val="34"/>
+    <w:qFormat/>
+    <w:rsid w:val="008D214F"/>
+    <w:pPr>
+      <w:ind w:left="720"/>
+      <w:contextualSpacing/>
+    </w:pPr>
+  </w:style>
 </w:styles>
 </file>
 

</xml_diff>

<commit_message>
Updated class definitions in the specifications file
</commit_message>
<xml_diff>
--- a/Project/Specifications.docx
+++ b/Project/Specifications.docx
@@ -38,10 +38,7 @@
         <w:t xml:space="preserve">. Struts vary in diameter 1 standard deviation about an average value. The pores are composed of an ionization gas and vary 1 standard deviation about an average value. </w:t>
       </w:r>
       <w:r>
-        <w:t xml:space="preserve">When optimizing lithium impregnated foam, strut diameter will be optimized. </w:t>
-      </w:r>
-      <w:r>
-        <w:t xml:space="preserve">RVC foam consists of 3 constituents: Struts, Layers, and Pores. The struts are carbon and equilateral triangular in shape, with a height which varies 1 standard deviation about an average value. The layers are composed of neutron reactive material, and coat the outer face of the strut with a thickness which varies 1 standard deviation about an average value. The pores are composed of an ionization gas, and vary 1 standard deviation about an average value. Strut and pore averages are determined by pore density. Five different pore densities are available: 5, 10, 20, 45, and 80 PPI. </w:t>
+        <w:t xml:space="preserve">When optimizing lithium impregnated foam, strut diameter will be optimized. RVC foam consists of 3 constituents: Struts, Layers, and Pores. The struts are carbon and equilateral triangular in shape, with a height which varies 1 standard deviation about an average value. The layers are composed of neutron reactive material, and coat the outer face of the strut with a thickness which varies 1 standard deviation about an average value. The pores are composed of an ionization gas, and vary 1 standard deviation about an average value. Strut and pore averages are determined by pore density. Five different pore densities are available: 5, 10, 20, 45, and 80 PPI. </w:t>
       </w:r>
       <w:r>
         <w:t>When optimizing RVC foam, the B</w:t>
@@ -323,8 +320,1606 @@
       <w:r>
         <w:t>Path Statistics</w:t>
       </w:r>
+    </w:p>
+    <w:p>
+      <w:r>
+        <w:br w:type="page"/>
+      </w:r>
+    </w:p>
+    <w:p>
+      <w:pPr>
+        <w:pStyle w:val="ListParagraph"/>
+        <w:rPr>
+          <w:b/>
+        </w:rPr>
+      </w:pPr>
+      <w:r>
+        <w:rPr>
+          <w:b/>
+        </w:rPr>
+        <w:lastRenderedPageBreak/>
+        <w:t>Classes</w:t>
+      </w:r>
+    </w:p>
+    <w:p>
+      <w:pPr>
+        <w:pStyle w:val="ListParagraph"/>
+      </w:pPr>
+    </w:p>
+    <w:p>
+      <w:pPr>
+        <w:pStyle w:val="ListParagraph"/>
+      </w:pPr>
+      <w:r>
+        <w:t>Foam</w:t>
+      </w:r>
+    </w:p>
+    <w:p>
+      <w:pPr>
+        <w:pStyle w:val="ListParagraph"/>
+        <w:tabs>
+          <w:tab w:val="left" w:pos="900"/>
+        </w:tabs>
+      </w:pPr>
+      <w:r>
+        <w:tab/>
+        <w:t>Variables</w:t>
+      </w:r>
+    </w:p>
+    <w:p>
+      <w:pPr>
+        <w:pStyle w:val="ListParagraph"/>
+        <w:tabs>
+          <w:tab w:val="left" w:pos="900"/>
+          <w:tab w:val="left" w:pos="1080"/>
+        </w:tabs>
+      </w:pPr>
+      <w:r>
+        <w:tab/>
+      </w:r>
+      <w:r>
+        <w:tab/>
+        <w:t xml:space="preserve">Name: </w:t>
+      </w:r>
+      <w:proofErr w:type="spellStart"/>
+      <w:proofErr w:type="gramStart"/>
+      <w:r>
+        <w:t>Str</w:t>
+      </w:r>
+      <w:proofErr w:type="spellEnd"/>
+      <w:proofErr w:type="gramEnd"/>
+    </w:p>
+    <w:p>
+      <w:pPr>
+        <w:pStyle w:val="ListParagraph"/>
+        <w:tabs>
+          <w:tab w:val="left" w:pos="900"/>
+          <w:tab w:val="left" w:pos="1080"/>
+        </w:tabs>
+      </w:pPr>
+      <w:r>
+        <w:tab/>
+      </w:r>
+      <w:r>
+        <w:tab/>
+        <w:t>Strut</w:t>
+      </w:r>
+      <w:r>
+        <w:t>: Path Element</w:t>
+      </w:r>
+    </w:p>
+    <w:p>
+      <w:pPr>
+        <w:pStyle w:val="ListParagraph"/>
+        <w:tabs>
+          <w:tab w:val="left" w:pos="900"/>
+          <w:tab w:val="left" w:pos="1080"/>
+        </w:tabs>
+      </w:pPr>
+      <w:r>
+        <w:tab/>
+      </w:r>
+      <w:r>
+        <w:tab/>
+        <w:t>Pore</w:t>
+      </w:r>
+      <w:r>
+        <w:t>: Path Element</w:t>
+      </w:r>
+    </w:p>
+    <w:p>
+      <w:pPr>
+        <w:pStyle w:val="ListParagraph"/>
+        <w:tabs>
+          <w:tab w:val="left" w:pos="900"/>
+          <w:tab w:val="left" w:pos="1080"/>
+        </w:tabs>
+      </w:pPr>
+      <w:r>
+        <w:tab/>
+      </w:r>
+      <w:r>
+        <w:tab/>
+        <w:t>Layer</w:t>
+      </w:r>
+      <w:r>
+        <w:t>: Path Element</w:t>
+      </w:r>
+    </w:p>
+    <w:p>
+      <w:pPr>
+        <w:pStyle w:val="ListParagraph"/>
+        <w:tabs>
+          <w:tab w:val="left" w:pos="900"/>
+        </w:tabs>
+      </w:pPr>
+      <w:r>
+        <w:tab/>
+        <w:t>Methods</w:t>
+      </w:r>
+    </w:p>
+    <w:p>
+      <w:pPr>
+        <w:pStyle w:val="ListParagraph"/>
+        <w:tabs>
+          <w:tab w:val="left" w:pos="900"/>
+        </w:tabs>
+      </w:pPr>
+    </w:p>
+    <w:p>
+      <w:pPr>
+        <w:pStyle w:val="ListParagraph"/>
+      </w:pPr>
+      <w:r>
+        <w:t>Path Element</w:t>
+      </w:r>
+    </w:p>
+    <w:p>
+      <w:pPr>
+        <w:pStyle w:val="ListParagraph"/>
+        <w:tabs>
+          <w:tab w:val="left" w:pos="900"/>
+        </w:tabs>
+      </w:pPr>
+      <w:r>
+        <w:tab/>
+        <w:t>Variables</w:t>
+      </w:r>
+    </w:p>
+    <w:p>
+      <w:pPr>
+        <w:pStyle w:val="ListParagraph"/>
+        <w:tabs>
+          <w:tab w:val="left" w:pos="900"/>
+          <w:tab w:val="left" w:pos="1080"/>
+        </w:tabs>
+      </w:pPr>
+      <w:r>
+        <w:tab/>
+      </w:r>
+      <w:r>
+        <w:tab/>
+      </w:r>
+      <w:r>
+        <w:t xml:space="preserve">Name: </w:t>
+      </w:r>
+      <w:proofErr w:type="spellStart"/>
+      <w:proofErr w:type="gramStart"/>
+      <w:r>
+        <w:t>Str</w:t>
+      </w:r>
+      <w:proofErr w:type="spellEnd"/>
+      <w:proofErr w:type="gramEnd"/>
+    </w:p>
+    <w:p>
+      <w:pPr>
+        <w:pStyle w:val="ListParagraph"/>
+        <w:tabs>
+          <w:tab w:val="left" w:pos="900"/>
+          <w:tab w:val="left" w:pos="1080"/>
+        </w:tabs>
+      </w:pPr>
+      <w:r>
+        <w:tab/>
+      </w:r>
+      <w:r>
+        <w:tab/>
+      </w:r>
+      <w:proofErr w:type="spellStart"/>
+      <w:r>
+        <w:t>Avg</w:t>
+      </w:r>
+      <w:proofErr w:type="spellEnd"/>
+      <w:r>
+        <w:t>: Float</w:t>
+      </w:r>
+    </w:p>
+    <w:p>
+      <w:pPr>
+        <w:pStyle w:val="ListParagraph"/>
+        <w:tabs>
+          <w:tab w:val="left" w:pos="900"/>
+          <w:tab w:val="left" w:pos="1080"/>
+        </w:tabs>
+      </w:pPr>
+      <w:r>
+        <w:tab/>
+      </w:r>
+      <w:r>
+        <w:tab/>
+        <w:t>SD: Float</w:t>
+      </w:r>
+    </w:p>
+    <w:p>
+      <w:pPr>
+        <w:pStyle w:val="ListParagraph"/>
+        <w:tabs>
+          <w:tab w:val="left" w:pos="900"/>
+          <w:tab w:val="left" w:pos="1080"/>
+        </w:tabs>
+      </w:pPr>
+      <w:r>
+        <w:tab/>
+      </w:r>
+      <w:r>
+        <w:tab/>
+        <w:t>Material</w:t>
+      </w:r>
+      <w:r>
+        <w:t>: Material</w:t>
+      </w:r>
       <w:bookmarkStart w:id="0" w:name="_GoBack"/>
       <w:bookmarkEnd w:id="0"/>
+    </w:p>
+    <w:p>
+      <w:pPr>
+        <w:pStyle w:val="ListParagraph"/>
+        <w:tabs>
+          <w:tab w:val="left" w:pos="900"/>
+        </w:tabs>
+      </w:pPr>
+      <w:r>
+        <w:tab/>
+        <w:t>Methods</w:t>
+      </w:r>
+    </w:p>
+    <w:p>
+      <w:pPr>
+        <w:pStyle w:val="ListParagraph"/>
+        <w:tabs>
+          <w:tab w:val="left" w:pos="900"/>
+          <w:tab w:val="left" w:pos="1080"/>
+        </w:tabs>
+      </w:pPr>
+      <w:r>
+        <w:tab/>
+      </w:r>
+      <w:r>
+        <w:tab/>
+        <w:t>Generate New Element</w:t>
+      </w:r>
+    </w:p>
+    <w:p>
+      <w:pPr>
+        <w:pStyle w:val="ListParagraph"/>
+        <w:tabs>
+          <w:tab w:val="left" w:pos="900"/>
+        </w:tabs>
+      </w:pPr>
+    </w:p>
+    <w:p>
+      <w:pPr>
+        <w:pStyle w:val="ListParagraph"/>
+      </w:pPr>
+      <w:r>
+        <w:t>Material</w:t>
+      </w:r>
+    </w:p>
+    <w:p>
+      <w:pPr>
+        <w:pStyle w:val="ListParagraph"/>
+        <w:tabs>
+          <w:tab w:val="left" w:pos="900"/>
+        </w:tabs>
+      </w:pPr>
+      <w:r>
+        <w:tab/>
+        <w:t>Variables</w:t>
+      </w:r>
+    </w:p>
+    <w:p>
+      <w:pPr>
+        <w:pStyle w:val="ListParagraph"/>
+        <w:tabs>
+          <w:tab w:val="left" w:pos="900"/>
+          <w:tab w:val="left" w:pos="1080"/>
+        </w:tabs>
+      </w:pPr>
+      <w:r>
+        <w:tab/>
+      </w:r>
+      <w:r>
+        <w:tab/>
+      </w:r>
+      <w:r>
+        <w:t xml:space="preserve">Name: </w:t>
+      </w:r>
+      <w:proofErr w:type="spellStart"/>
+      <w:proofErr w:type="gramStart"/>
+      <w:r>
+        <w:t>Str</w:t>
+      </w:r>
+      <w:proofErr w:type="spellEnd"/>
+      <w:proofErr w:type="gramEnd"/>
+    </w:p>
+    <w:p>
+      <w:pPr>
+        <w:pStyle w:val="ListParagraph"/>
+        <w:tabs>
+          <w:tab w:val="left" w:pos="900"/>
+          <w:tab w:val="left" w:pos="1080"/>
+        </w:tabs>
+      </w:pPr>
+      <w:r>
+        <w:tab/>
+      </w:r>
+      <w:r>
+        <w:tab/>
+        <w:t>Ionization: List</w:t>
+      </w:r>
+    </w:p>
+    <w:p>
+      <w:pPr>
+        <w:pStyle w:val="ListParagraph"/>
+        <w:tabs>
+          <w:tab w:val="left" w:pos="900"/>
+          <w:tab w:val="left" w:pos="1080"/>
+        </w:tabs>
+      </w:pPr>
+      <w:r>
+        <w:tab/>
+      </w:r>
+      <w:r>
+        <w:tab/>
+        <w:t>Residual Energy: List</w:t>
+      </w:r>
+    </w:p>
+    <w:p>
+      <w:pPr>
+        <w:pStyle w:val="ListParagraph"/>
+        <w:tabs>
+          <w:tab w:val="left" w:pos="900"/>
+          <w:tab w:val="left" w:pos="1080"/>
+        </w:tabs>
+      </w:pPr>
+      <w:r>
+        <w:tab/>
+      </w:r>
+      <w:r>
+        <w:tab/>
+        <w:t>MFP: Float</w:t>
+      </w:r>
+    </w:p>
+    <w:p>
+      <w:pPr>
+        <w:pStyle w:val="ListParagraph"/>
+        <w:tabs>
+          <w:tab w:val="left" w:pos="900"/>
+        </w:tabs>
+      </w:pPr>
+      <w:r>
+        <w:tab/>
+        <w:t>Methods</w:t>
+      </w:r>
+    </w:p>
+    <w:p>
+      <w:pPr>
+        <w:pStyle w:val="ListParagraph"/>
+        <w:tabs>
+          <w:tab w:val="left" w:pos="900"/>
+        </w:tabs>
+      </w:pPr>
+    </w:p>
+    <w:p>
+      <w:pPr>
+        <w:pStyle w:val="ListParagraph"/>
+      </w:pPr>
+      <w:r>
+        <w:t>Particle</w:t>
+      </w:r>
+    </w:p>
+    <w:p>
+      <w:pPr>
+        <w:pStyle w:val="ListParagraph"/>
+        <w:tabs>
+          <w:tab w:val="left" w:pos="900"/>
+        </w:tabs>
+      </w:pPr>
+      <w:r>
+        <w:tab/>
+        <w:t>Variables</w:t>
+      </w:r>
+    </w:p>
+    <w:p>
+      <w:pPr>
+        <w:pStyle w:val="ListParagraph"/>
+        <w:tabs>
+          <w:tab w:val="left" w:pos="900"/>
+          <w:tab w:val="left" w:pos="1080"/>
+        </w:tabs>
+      </w:pPr>
+      <w:r>
+        <w:tab/>
+      </w:r>
+      <w:r>
+        <w:tab/>
+        <w:t xml:space="preserve">Name: </w:t>
+      </w:r>
+      <w:proofErr w:type="spellStart"/>
+      <w:proofErr w:type="gramStart"/>
+      <w:r>
+        <w:t>Str</w:t>
+      </w:r>
+      <w:proofErr w:type="spellEnd"/>
+      <w:proofErr w:type="gramEnd"/>
+    </w:p>
+    <w:p>
+      <w:pPr>
+        <w:pStyle w:val="ListParagraph"/>
+        <w:tabs>
+          <w:tab w:val="left" w:pos="900"/>
+          <w:tab w:val="left" w:pos="1080"/>
+        </w:tabs>
+      </w:pPr>
+      <w:r>
+        <w:tab/>
+      </w:r>
+      <w:r>
+        <w:tab/>
+        <w:t>Path: List</w:t>
+      </w:r>
+    </w:p>
+    <w:p>
+      <w:pPr>
+        <w:pStyle w:val="ListParagraph"/>
+        <w:tabs>
+          <w:tab w:val="left" w:pos="900"/>
+          <w:tab w:val="left" w:pos="1080"/>
+        </w:tabs>
+      </w:pPr>
+      <w:r>
+        <w:tab/>
+      </w:r>
+      <w:r>
+        <w:tab/>
+        <w:t>Foam</w:t>
+      </w:r>
+      <w:r>
+        <w:t>: Foam</w:t>
+      </w:r>
+    </w:p>
+    <w:p>
+      <w:pPr>
+        <w:pStyle w:val="ListParagraph"/>
+        <w:tabs>
+          <w:tab w:val="left" w:pos="900"/>
+        </w:tabs>
+      </w:pPr>
+      <w:r>
+        <w:tab/>
+        <w:t>Methods</w:t>
+      </w:r>
+    </w:p>
+    <w:p>
+      <w:pPr>
+        <w:pStyle w:val="ListParagraph"/>
+        <w:tabs>
+          <w:tab w:val="left" w:pos="900"/>
+          <w:tab w:val="left" w:pos="1080"/>
+        </w:tabs>
+      </w:pPr>
+      <w:r>
+        <w:tab/>
+      </w:r>
+      <w:r>
+        <w:tab/>
+      </w:r>
+      <w:r>
+        <w:t>Get Current Material</w:t>
+      </w:r>
+    </w:p>
+    <w:p>
+      <w:pPr>
+        <w:pStyle w:val="ListParagraph"/>
+      </w:pPr>
+    </w:p>
+    <w:p>
+      <w:pPr>
+        <w:pStyle w:val="ListParagraph"/>
+      </w:pPr>
+      <w:r>
+        <w:t>Neutron</w:t>
+      </w:r>
+    </w:p>
+    <w:p>
+      <w:pPr>
+        <w:pStyle w:val="ListParagraph"/>
+        <w:tabs>
+          <w:tab w:val="left" w:pos="900"/>
+        </w:tabs>
+      </w:pPr>
+      <w:r>
+        <w:tab/>
+        <w:t>Variables</w:t>
+      </w:r>
+    </w:p>
+    <w:p>
+      <w:pPr>
+        <w:pStyle w:val="ListParagraph"/>
+        <w:tabs>
+          <w:tab w:val="left" w:pos="900"/>
+          <w:tab w:val="left" w:pos="1080"/>
+        </w:tabs>
+      </w:pPr>
+      <w:r>
+        <w:tab/>
+      </w:r>
+      <w:r>
+        <w:tab/>
+        <w:t>Location: Float</w:t>
+      </w:r>
+    </w:p>
+    <w:p>
+      <w:pPr>
+        <w:pStyle w:val="ListParagraph"/>
+        <w:tabs>
+          <w:tab w:val="left" w:pos="900"/>
+        </w:tabs>
+      </w:pPr>
+      <w:r>
+        <w:tab/>
+        <w:t>Methods</w:t>
+      </w:r>
+    </w:p>
+    <w:p>
+      <w:pPr>
+        <w:pStyle w:val="ListParagraph"/>
+        <w:tabs>
+          <w:tab w:val="left" w:pos="900"/>
+          <w:tab w:val="left" w:pos="1080"/>
+        </w:tabs>
+      </w:pPr>
+      <w:r>
+        <w:tab/>
+      </w:r>
+      <w:r>
+        <w:tab/>
+        <w:t>Interaction Test</w:t>
+      </w:r>
+    </w:p>
+    <w:p>
+      <w:pPr>
+        <w:pStyle w:val="ListParagraph"/>
+        <w:tabs>
+          <w:tab w:val="left" w:pos="900"/>
+          <w:tab w:val="left" w:pos="1080"/>
+        </w:tabs>
+      </w:pPr>
+      <w:r>
+        <w:tab/>
+      </w:r>
+      <w:r>
+        <w:tab/>
+        <w:t>Generate Reaction Products</w:t>
+      </w:r>
+    </w:p>
+    <w:p>
+      <w:pPr>
+        <w:pStyle w:val="ListParagraph"/>
+        <w:tabs>
+          <w:tab w:val="left" w:pos="900"/>
+          <w:tab w:val="left" w:pos="1080"/>
+        </w:tabs>
+      </w:pPr>
+      <w:r>
+        <w:tab/>
+      </w:r>
+      <w:r>
+        <w:tab/>
+        <w:t>Escaped</w:t>
+      </w:r>
+      <w:r>
+        <w:t xml:space="preserve"> </w:t>
+      </w:r>
+    </w:p>
+    <w:p>
+      <w:pPr>
+        <w:pStyle w:val="ListParagraph"/>
+      </w:pPr>
+    </w:p>
+    <w:p>
+      <w:pPr>
+        <w:pStyle w:val="ListParagraph"/>
+      </w:pPr>
+      <w:r>
+        <w:lastRenderedPageBreak/>
+        <w:t>Reaction Product</w:t>
+      </w:r>
+    </w:p>
+    <w:p>
+      <w:pPr>
+        <w:pStyle w:val="ListParagraph"/>
+        <w:tabs>
+          <w:tab w:val="left" w:pos="900"/>
+        </w:tabs>
+      </w:pPr>
+      <w:r>
+        <w:tab/>
+        <w:t>Variables</w:t>
+      </w:r>
+    </w:p>
+    <w:p>
+      <w:pPr>
+        <w:pStyle w:val="ListParagraph"/>
+        <w:tabs>
+          <w:tab w:val="left" w:pos="900"/>
+          <w:tab w:val="left" w:pos="1080"/>
+        </w:tabs>
+      </w:pPr>
+      <w:r>
+        <w:tab/>
+      </w:r>
+      <w:r>
+        <w:tab/>
+        <w:t xml:space="preserve">Source: </w:t>
+      </w:r>
+      <w:proofErr w:type="spellStart"/>
+      <w:proofErr w:type="gramStart"/>
+      <w:r>
+        <w:t>Str</w:t>
+      </w:r>
+      <w:proofErr w:type="spellEnd"/>
+      <w:proofErr w:type="gramEnd"/>
+    </w:p>
+    <w:p>
+      <w:pPr>
+        <w:pStyle w:val="ListParagraph"/>
+        <w:tabs>
+          <w:tab w:val="left" w:pos="900"/>
+          <w:tab w:val="left" w:pos="1080"/>
+        </w:tabs>
+      </w:pPr>
+      <w:r>
+        <w:tab/>
+      </w:r>
+      <w:r>
+        <w:tab/>
+        <w:t>Energy: Float</w:t>
+      </w:r>
+    </w:p>
+    <w:p>
+      <w:pPr>
+        <w:pStyle w:val="ListParagraph"/>
+        <w:tabs>
+          <w:tab w:val="left" w:pos="900"/>
+          <w:tab w:val="left" w:pos="1080"/>
+        </w:tabs>
+      </w:pPr>
+      <w:r>
+        <w:tab/>
+      </w:r>
+      <w:r>
+        <w:tab/>
+        <w:t xml:space="preserve">Name: </w:t>
+      </w:r>
+      <w:proofErr w:type="spellStart"/>
+      <w:proofErr w:type="gramStart"/>
+      <w:r>
+        <w:t>Str</w:t>
+      </w:r>
+      <w:proofErr w:type="spellEnd"/>
+      <w:proofErr w:type="gramEnd"/>
+    </w:p>
+    <w:p>
+      <w:pPr>
+        <w:pStyle w:val="ListParagraph"/>
+        <w:tabs>
+          <w:tab w:val="left" w:pos="900"/>
+          <w:tab w:val="left" w:pos="1080"/>
+        </w:tabs>
+      </w:pPr>
+      <w:r>
+        <w:tab/>
+      </w:r>
+      <w:r>
+        <w:tab/>
+        <w:t>Omega: Float</w:t>
+      </w:r>
+    </w:p>
+    <w:p>
+      <w:pPr>
+        <w:pStyle w:val="ListParagraph"/>
+        <w:tabs>
+          <w:tab w:val="left" w:pos="900"/>
+          <w:tab w:val="left" w:pos="1080"/>
+        </w:tabs>
+      </w:pPr>
+      <w:r>
+        <w:tab/>
+      </w:r>
+      <w:r>
+        <w:tab/>
+        <w:t>Phi: Float</w:t>
+      </w:r>
+    </w:p>
+    <w:p>
+      <w:pPr>
+        <w:pStyle w:val="ListParagraph"/>
+        <w:tabs>
+          <w:tab w:val="left" w:pos="900"/>
+        </w:tabs>
+      </w:pPr>
+      <w:r>
+        <w:tab/>
+        <w:t>Methods</w:t>
+      </w:r>
+    </w:p>
+    <w:p>
+      <w:pPr>
+        <w:pStyle w:val="ListParagraph"/>
+        <w:tabs>
+          <w:tab w:val="left" w:pos="900"/>
+          <w:tab w:val="left" w:pos="1080"/>
+        </w:tabs>
+      </w:pPr>
+      <w:r>
+        <w:tab/>
+      </w:r>
+      <w:r>
+        <w:tab/>
+        <w:t>Calculate First Path Length</w:t>
+      </w:r>
+    </w:p>
+    <w:p>
+      <w:pPr>
+        <w:pStyle w:val="ListParagraph"/>
+        <w:tabs>
+          <w:tab w:val="left" w:pos="900"/>
+          <w:tab w:val="left" w:pos="1080"/>
+        </w:tabs>
+      </w:pPr>
+      <w:r>
+        <w:tab/>
+      </w:r>
+      <w:r>
+        <w:tab/>
+        <w:t>Find Residual Energy</w:t>
+      </w:r>
+    </w:p>
+    <w:p>
+      <w:pPr>
+        <w:pStyle w:val="ListParagraph"/>
+        <w:tabs>
+          <w:tab w:val="left" w:pos="900"/>
+          <w:tab w:val="left" w:pos="1080"/>
+        </w:tabs>
+      </w:pPr>
+      <w:r>
+        <w:tab/>
+      </w:r>
+      <w:r>
+        <w:tab/>
+        <w:t>Find Lead-In</w:t>
+      </w:r>
+    </w:p>
+    <w:p>
+      <w:pPr>
+        <w:pStyle w:val="ListParagraph"/>
+        <w:tabs>
+          <w:tab w:val="left" w:pos="900"/>
+          <w:tab w:val="left" w:pos="1080"/>
+        </w:tabs>
+      </w:pPr>
+      <w:r>
+        <w:tab/>
+      </w:r>
+      <w:r>
+        <w:tab/>
+        <w:t>Add Ionization</w:t>
+      </w:r>
+    </w:p>
+    <w:p>
+      <w:pPr>
+        <w:pStyle w:val="ListParagraph"/>
+        <w:tabs>
+          <w:tab w:val="left" w:pos="900"/>
+          <w:tab w:val="left" w:pos="1080"/>
+        </w:tabs>
+      </w:pPr>
+      <w:r>
+        <w:tab/>
+      </w:r>
+      <w:r>
+        <w:tab/>
+        <w:t>Report Ionization</w:t>
+      </w:r>
+      <w:r>
+        <w:tab/>
+      </w:r>
+      <w:r>
+        <w:tab/>
+        <w:t xml:space="preserve"> </w:t>
+      </w:r>
+    </w:p>
+    <w:p>
+      <w:pPr>
+        <w:pStyle w:val="ListParagraph"/>
+      </w:pPr>
+    </w:p>
+    <w:p>
+      <w:pPr>
+        <w:pStyle w:val="ListParagraph"/>
+      </w:pPr>
+      <w:r>
+        <w:t>History</w:t>
+      </w:r>
+    </w:p>
+    <w:p>
+      <w:pPr>
+        <w:pStyle w:val="ListParagraph"/>
+        <w:tabs>
+          <w:tab w:val="left" w:pos="900"/>
+        </w:tabs>
+      </w:pPr>
+      <w:r>
+        <w:tab/>
+        <w:t>Variables</w:t>
+      </w:r>
+    </w:p>
+    <w:p>
+      <w:pPr>
+        <w:pStyle w:val="ListParagraph"/>
+        <w:tabs>
+          <w:tab w:val="left" w:pos="900"/>
+          <w:tab w:val="left" w:pos="1080"/>
+        </w:tabs>
+      </w:pPr>
+      <w:r>
+        <w:tab/>
+      </w:r>
+      <w:r>
+        <w:tab/>
+        <w:t xml:space="preserve">Iteration #: </w:t>
+      </w:r>
+      <w:proofErr w:type="spellStart"/>
+      <w:r>
+        <w:t>Int</w:t>
+      </w:r>
+      <w:proofErr w:type="spellEnd"/>
+    </w:p>
+    <w:p>
+      <w:pPr>
+        <w:pStyle w:val="ListParagraph"/>
+        <w:tabs>
+          <w:tab w:val="left" w:pos="900"/>
+          <w:tab w:val="left" w:pos="1080"/>
+        </w:tabs>
+      </w:pPr>
+      <w:r>
+        <w:tab/>
+      </w:r>
+      <w:r>
+        <w:tab/>
+        <w:t>RN Vector: List</w:t>
+      </w:r>
+    </w:p>
+    <w:p>
+      <w:pPr>
+        <w:pStyle w:val="ListParagraph"/>
+        <w:tabs>
+          <w:tab w:val="left" w:pos="900"/>
+          <w:tab w:val="left" w:pos="1080"/>
+        </w:tabs>
+      </w:pPr>
+      <w:r>
+        <w:tab/>
+      </w:r>
+      <w:r>
+        <w:tab/>
+        <w:t>Neutron</w:t>
+      </w:r>
+    </w:p>
+    <w:p>
+      <w:pPr>
+        <w:pStyle w:val="ListParagraph"/>
+        <w:tabs>
+          <w:tab w:val="left" w:pos="900"/>
+          <w:tab w:val="left" w:pos="1080"/>
+        </w:tabs>
+      </w:pPr>
+      <w:r>
+        <w:tab/>
+      </w:r>
+      <w:r>
+        <w:tab/>
+        <w:t>Reaction Product (x2)</w:t>
+      </w:r>
+    </w:p>
+    <w:p>
+      <w:pPr>
+        <w:pStyle w:val="ListParagraph"/>
+        <w:tabs>
+          <w:tab w:val="left" w:pos="900"/>
+          <w:tab w:val="left" w:pos="1080"/>
+        </w:tabs>
+      </w:pPr>
+      <w:r>
+        <w:tab/>
+      </w:r>
+      <w:r>
+        <w:tab/>
+        <w:t>Foam</w:t>
+      </w:r>
+    </w:p>
+    <w:p>
+      <w:pPr>
+        <w:pStyle w:val="ListParagraph"/>
+        <w:tabs>
+          <w:tab w:val="left" w:pos="900"/>
+          <w:tab w:val="left" w:pos="1080"/>
+        </w:tabs>
+      </w:pPr>
+      <w:r>
+        <w:tab/>
+      </w:r>
+      <w:r>
+        <w:tab/>
+        <w:t>LLD: Float</w:t>
+      </w:r>
+    </w:p>
+    <w:p>
+      <w:pPr>
+        <w:pStyle w:val="ListParagraph"/>
+        <w:tabs>
+          <w:tab w:val="left" w:pos="900"/>
+          <w:tab w:val="left" w:pos="1080"/>
+        </w:tabs>
+      </w:pPr>
+      <w:r>
+        <w:tab/>
+      </w:r>
+      <w:r>
+        <w:tab/>
+        <w:t>Escape Flag</w:t>
+      </w:r>
+    </w:p>
+    <w:p>
+      <w:pPr>
+        <w:pStyle w:val="ListParagraph"/>
+        <w:tabs>
+          <w:tab w:val="left" w:pos="900"/>
+          <w:tab w:val="left" w:pos="1080"/>
+        </w:tabs>
+      </w:pPr>
+      <w:r>
+        <w:tab/>
+      </w:r>
+      <w:r>
+        <w:tab/>
+        <w:t>Ionization: Float</w:t>
+      </w:r>
+    </w:p>
+    <w:p>
+      <w:pPr>
+        <w:pStyle w:val="ListParagraph"/>
+        <w:tabs>
+          <w:tab w:val="left" w:pos="900"/>
+        </w:tabs>
+      </w:pPr>
+      <w:r>
+        <w:tab/>
+        <w:t>Methods</w:t>
+      </w:r>
+    </w:p>
+    <w:p>
+      <w:pPr>
+        <w:pStyle w:val="ListParagraph"/>
+        <w:tabs>
+          <w:tab w:val="left" w:pos="900"/>
+          <w:tab w:val="left" w:pos="1080"/>
+        </w:tabs>
+      </w:pPr>
+      <w:r>
+        <w:tab/>
+      </w:r>
+      <w:r>
+        <w:tab/>
+      </w:r>
+      <w:r>
+        <w:t>Receive Foam Parameters</w:t>
+      </w:r>
+    </w:p>
+    <w:p>
+      <w:pPr>
+        <w:pStyle w:val="ListParagraph"/>
+        <w:tabs>
+          <w:tab w:val="left" w:pos="900"/>
+          <w:tab w:val="left" w:pos="1080"/>
+        </w:tabs>
+      </w:pPr>
+      <w:r>
+        <w:tab/>
+      </w:r>
+      <w:r>
+        <w:tab/>
+        <w:t>Receive MC Parameters</w:t>
+      </w:r>
+    </w:p>
+    <w:p>
+      <w:pPr>
+        <w:pStyle w:val="ListParagraph"/>
+        <w:tabs>
+          <w:tab w:val="left" w:pos="900"/>
+          <w:tab w:val="left" w:pos="1080"/>
+        </w:tabs>
+      </w:pPr>
+      <w:r>
+        <w:tab/>
+      </w:r>
+      <w:r>
+        <w:tab/>
+        <w:t>Generate Neutron</w:t>
+      </w:r>
+    </w:p>
+    <w:p>
+      <w:pPr>
+        <w:pStyle w:val="ListParagraph"/>
+        <w:tabs>
+          <w:tab w:val="left" w:pos="900"/>
+          <w:tab w:val="left" w:pos="1080"/>
+        </w:tabs>
+      </w:pPr>
+      <w:r>
+        <w:tab/>
+      </w:r>
+      <w:r>
+        <w:tab/>
+        <w:t xml:space="preserve">Send Result </w:t>
+      </w:r>
+    </w:p>
+    <w:p>
+      <w:pPr>
+        <w:pStyle w:val="ListParagraph"/>
+      </w:pPr>
+    </w:p>
+    <w:p>
+      <w:pPr>
+        <w:pStyle w:val="ListParagraph"/>
+      </w:pPr>
+      <w:r>
+        <w:t>Escape Flag</w:t>
+      </w:r>
+    </w:p>
+    <w:p>
+      <w:pPr>
+        <w:pStyle w:val="ListParagraph"/>
+        <w:tabs>
+          <w:tab w:val="left" w:pos="900"/>
+        </w:tabs>
+      </w:pPr>
+      <w:r>
+        <w:tab/>
+        <w:t>Variables</w:t>
+      </w:r>
+    </w:p>
+    <w:p>
+      <w:pPr>
+        <w:pStyle w:val="ListParagraph"/>
+        <w:tabs>
+          <w:tab w:val="left" w:pos="900"/>
+          <w:tab w:val="left" w:pos="1080"/>
+        </w:tabs>
+      </w:pPr>
+      <w:r>
+        <w:tab/>
+      </w:r>
+      <w:r>
+        <w:tab/>
+        <w:t>Flag: Boolean</w:t>
+      </w:r>
+    </w:p>
+    <w:p>
+      <w:pPr>
+        <w:pStyle w:val="ListParagraph"/>
+        <w:tabs>
+          <w:tab w:val="left" w:pos="900"/>
+          <w:tab w:val="left" w:pos="1080"/>
+        </w:tabs>
+      </w:pPr>
+      <w:r>
+        <w:tab/>
+      </w:r>
+      <w:r>
+        <w:tab/>
+        <w:t>Reason: String</w:t>
+      </w:r>
+    </w:p>
+    <w:p>
+      <w:pPr>
+        <w:pStyle w:val="ListParagraph"/>
+        <w:tabs>
+          <w:tab w:val="left" w:pos="900"/>
+        </w:tabs>
+      </w:pPr>
+      <w:r>
+        <w:tab/>
+        <w:t>Methods</w:t>
+      </w:r>
+    </w:p>
+    <w:p>
+      <w:pPr>
+        <w:pStyle w:val="ListParagraph"/>
+        <w:tabs>
+          <w:tab w:val="left" w:pos="900"/>
+          <w:tab w:val="left" w:pos="1080"/>
+        </w:tabs>
+      </w:pPr>
+      <w:r>
+        <w:tab/>
+      </w:r>
+      <w:r>
+        <w:tab/>
+        <w:t>Escaped</w:t>
+      </w:r>
+    </w:p>
+    <w:p>
+      <w:pPr>
+        <w:pStyle w:val="ListParagraph"/>
+        <w:tabs>
+          <w:tab w:val="left" w:pos="900"/>
+          <w:tab w:val="left" w:pos="1080"/>
+        </w:tabs>
+      </w:pPr>
+      <w:r>
+        <w:tab/>
+      </w:r>
+      <w:r>
+        <w:tab/>
+        <w:t>Below LLD</w:t>
+      </w:r>
+    </w:p>
+    <w:p>
+      <w:pPr>
+        <w:pStyle w:val="ListParagraph"/>
+        <w:tabs>
+          <w:tab w:val="left" w:pos="900"/>
+          <w:tab w:val="left" w:pos="1080"/>
+        </w:tabs>
+      </w:pPr>
+      <w:r>
+        <w:tab/>
+      </w:r>
+      <w:r>
+        <w:tab/>
+        <w:t>Interaction</w:t>
+      </w:r>
+    </w:p>
+    <w:p>
+      <w:pPr>
+        <w:pStyle w:val="ListParagraph"/>
+      </w:pPr>
+    </w:p>
+    <w:p>
+      <w:pPr>
+        <w:pStyle w:val="ListParagraph"/>
+      </w:pPr>
+      <w:r>
+        <w:t>RNG</w:t>
+      </w:r>
+    </w:p>
+    <w:p>
+      <w:pPr>
+        <w:pStyle w:val="ListParagraph"/>
+        <w:tabs>
+          <w:tab w:val="left" w:pos="900"/>
+        </w:tabs>
+      </w:pPr>
+      <w:r>
+        <w:tab/>
+        <w:t>Variables</w:t>
+      </w:r>
+    </w:p>
+    <w:p>
+      <w:pPr>
+        <w:pStyle w:val="ListParagraph"/>
+        <w:tabs>
+          <w:tab w:val="left" w:pos="900"/>
+          <w:tab w:val="left" w:pos="1080"/>
+        </w:tabs>
+      </w:pPr>
+      <w:r>
+        <w:tab/>
+      </w:r>
+      <w:r>
+        <w:tab/>
+      </w:r>
+      <w:r>
+        <w:t xml:space="preserve">Seed: </w:t>
+      </w:r>
+      <w:proofErr w:type="spellStart"/>
+      <w:r>
+        <w:t>Int</w:t>
+      </w:r>
+      <w:proofErr w:type="spellEnd"/>
+    </w:p>
+    <w:p>
+      <w:pPr>
+        <w:pStyle w:val="ListParagraph"/>
+        <w:tabs>
+          <w:tab w:val="left" w:pos="900"/>
+          <w:tab w:val="left" w:pos="1080"/>
+        </w:tabs>
+      </w:pPr>
+      <w:r>
+        <w:tab/>
+      </w:r>
+      <w:r>
+        <w:tab/>
+      </w:r>
+      <w:proofErr w:type="gramStart"/>
+      <w:r>
+        <w:t>a</w:t>
+      </w:r>
+      <w:proofErr w:type="gramEnd"/>
+      <w:r>
+        <w:t xml:space="preserve">: </w:t>
+      </w:r>
+      <w:proofErr w:type="spellStart"/>
+      <w:r>
+        <w:t>Int</w:t>
+      </w:r>
+      <w:proofErr w:type="spellEnd"/>
+    </w:p>
+    <w:p>
+      <w:pPr>
+        <w:pStyle w:val="ListParagraph"/>
+        <w:tabs>
+          <w:tab w:val="left" w:pos="900"/>
+          <w:tab w:val="left" w:pos="1080"/>
+        </w:tabs>
+      </w:pPr>
+      <w:r>
+        <w:lastRenderedPageBreak/>
+        <w:tab/>
+      </w:r>
+      <w:r>
+        <w:tab/>
+      </w:r>
+      <w:proofErr w:type="gramStart"/>
+      <w:r>
+        <w:t>m</w:t>
+      </w:r>
+      <w:proofErr w:type="gramEnd"/>
+      <w:r>
+        <w:t xml:space="preserve">: </w:t>
+      </w:r>
+      <w:proofErr w:type="spellStart"/>
+      <w:r>
+        <w:t>Int</w:t>
+      </w:r>
+      <w:proofErr w:type="spellEnd"/>
+    </w:p>
+    <w:p>
+      <w:pPr>
+        <w:pStyle w:val="ListParagraph"/>
+        <w:tabs>
+          <w:tab w:val="left" w:pos="900"/>
+        </w:tabs>
+      </w:pPr>
+      <w:r>
+        <w:tab/>
+        <w:t>Methods</w:t>
+      </w:r>
+    </w:p>
+    <w:p>
+      <w:pPr>
+        <w:pStyle w:val="ListParagraph"/>
+        <w:tabs>
+          <w:tab w:val="left" w:pos="900"/>
+          <w:tab w:val="left" w:pos="1080"/>
+        </w:tabs>
+      </w:pPr>
+      <w:r>
+        <w:tab/>
+      </w:r>
+      <w:r>
+        <w:tab/>
+        <w:t>Generate New Random Number</w:t>
+      </w:r>
+    </w:p>
+    <w:p>
+      <w:pPr>
+        <w:pStyle w:val="ListParagraph"/>
+        <w:tabs>
+          <w:tab w:val="left" w:pos="900"/>
+          <w:tab w:val="left" w:pos="1080"/>
+        </w:tabs>
+      </w:pPr>
+      <w:r>
+        <w:tab/>
+      </w:r>
+      <w:r>
+        <w:tab/>
+        <w:t>Generate Random Number Vector</w:t>
+      </w:r>
+    </w:p>
+    <w:p>
+      <w:pPr>
+        <w:pStyle w:val="ListParagraph"/>
+      </w:pPr>
+    </w:p>
+    <w:p>
+      <w:pPr>
+        <w:pStyle w:val="ListParagraph"/>
+      </w:pPr>
+      <w:r>
+        <w:t>Run Manager</w:t>
+      </w:r>
+    </w:p>
+    <w:p>
+      <w:pPr>
+        <w:pStyle w:val="ListParagraph"/>
+        <w:tabs>
+          <w:tab w:val="left" w:pos="900"/>
+          <w:tab w:val="left" w:pos="1080"/>
+        </w:tabs>
+      </w:pPr>
+      <w:r>
+        <w:tab/>
+        <w:t>Variables</w:t>
+      </w:r>
+      <w:r>
+        <w:tab/>
+      </w:r>
+      <w:r>
+        <w:tab/>
+      </w:r>
+    </w:p>
+    <w:p>
+      <w:pPr>
+        <w:pStyle w:val="ListParagraph"/>
+        <w:tabs>
+          <w:tab w:val="left" w:pos="900"/>
+          <w:tab w:val="left" w:pos="1080"/>
+        </w:tabs>
+      </w:pPr>
+      <w:r>
+        <w:tab/>
+      </w:r>
+      <w:r>
+        <w:tab/>
+      </w:r>
+      <w:r>
+        <w:t xml:space="preserve"># Nodes: </w:t>
+      </w:r>
+      <w:proofErr w:type="spellStart"/>
+      <w:r>
+        <w:t>Int</w:t>
+      </w:r>
+      <w:proofErr w:type="spellEnd"/>
+    </w:p>
+    <w:p>
+      <w:pPr>
+        <w:pStyle w:val="ListParagraph"/>
+        <w:tabs>
+          <w:tab w:val="left" w:pos="900"/>
+          <w:tab w:val="left" w:pos="1080"/>
+        </w:tabs>
+      </w:pPr>
+      <w:r>
+        <w:tab/>
+      </w:r>
+      <w:r>
+        <w:tab/>
+        <w:t xml:space="preserve"># </w:t>
+      </w:r>
+      <w:proofErr w:type="spellStart"/>
+      <w:r>
+        <w:t>Hist</w:t>
+      </w:r>
+      <w:proofErr w:type="spellEnd"/>
+      <w:r>
+        <w:t xml:space="preserve">: </w:t>
+      </w:r>
+      <w:proofErr w:type="spellStart"/>
+      <w:r>
+        <w:t>Int</w:t>
+      </w:r>
+      <w:proofErr w:type="spellEnd"/>
+    </w:p>
+    <w:p>
+      <w:pPr>
+        <w:pStyle w:val="ListParagraph"/>
+        <w:tabs>
+          <w:tab w:val="left" w:pos="900"/>
+          <w:tab w:val="left" w:pos="1080"/>
+        </w:tabs>
+      </w:pPr>
+      <w:r>
+        <w:tab/>
+      </w:r>
+      <w:r>
+        <w:tab/>
+        <w:t>Foam Parameters: List</w:t>
+      </w:r>
+    </w:p>
+    <w:p>
+      <w:pPr>
+        <w:pStyle w:val="ListParagraph"/>
+        <w:tabs>
+          <w:tab w:val="left" w:pos="900"/>
+          <w:tab w:val="left" w:pos="1080"/>
+        </w:tabs>
+      </w:pPr>
+      <w:r>
+        <w:tab/>
+      </w:r>
+      <w:r>
+        <w:tab/>
+      </w:r>
+      <w:r>
+        <w:t>RNG</w:t>
+      </w:r>
+    </w:p>
+    <w:p>
+      <w:pPr>
+        <w:pStyle w:val="ListParagraph"/>
+        <w:tabs>
+          <w:tab w:val="left" w:pos="900"/>
+          <w:tab w:val="left" w:pos="1080"/>
+        </w:tabs>
+      </w:pPr>
+      <w:r>
+        <w:tab/>
+      </w:r>
+      <w:r>
+        <w:tab/>
+        <w:t>Ionization Energies: List</w:t>
+      </w:r>
+    </w:p>
+    <w:p>
+      <w:pPr>
+        <w:pStyle w:val="ListParagraph"/>
+        <w:tabs>
+          <w:tab w:val="left" w:pos="900"/>
+          <w:tab w:val="left" w:pos="1080"/>
+        </w:tabs>
+      </w:pPr>
+      <w:r>
+        <w:tab/>
+      </w:r>
+      <w:r>
+        <w:tab/>
+      </w:r>
+      <w:r>
+        <w:t># Undetected: List</w:t>
+      </w:r>
+      <w:r>
+        <w:tab/>
+      </w:r>
+    </w:p>
+    <w:p>
+      <w:pPr>
+        <w:pStyle w:val="ListParagraph"/>
+        <w:tabs>
+          <w:tab w:val="left" w:pos="900"/>
+        </w:tabs>
+      </w:pPr>
+      <w:r>
+        <w:tab/>
+        <w:t>Methods</w:t>
+      </w:r>
+    </w:p>
+    <w:p>
+      <w:pPr>
+        <w:pStyle w:val="ListParagraph"/>
+        <w:tabs>
+          <w:tab w:val="left" w:pos="900"/>
+          <w:tab w:val="left" w:pos="1080"/>
+        </w:tabs>
+      </w:pPr>
+      <w:r>
+        <w:tab/>
+      </w:r>
+      <w:r>
+        <w:tab/>
+        <w:t>Compile Results</w:t>
+      </w:r>
+    </w:p>
+    <w:p>
+      <w:pPr>
+        <w:pStyle w:val="ListParagraph"/>
+        <w:tabs>
+          <w:tab w:val="left" w:pos="900"/>
+          <w:tab w:val="left" w:pos="1080"/>
+        </w:tabs>
+      </w:pPr>
+      <w:r>
+        <w:tab/>
+      </w:r>
+      <w:r>
+        <w:tab/>
+        <w:t>Broadcast RNG</w:t>
+      </w:r>
+    </w:p>
+    <w:p>
+      <w:pPr>
+        <w:pStyle w:val="ListParagraph"/>
+        <w:tabs>
+          <w:tab w:val="left" w:pos="900"/>
+          <w:tab w:val="left" w:pos="1080"/>
+        </w:tabs>
+      </w:pPr>
+      <w:r>
+        <w:tab/>
+      </w:r>
+      <w:r>
+        <w:tab/>
+        <w:t xml:space="preserve">Broadcast Stride </w:t>
+      </w:r>
+    </w:p>
+    <w:p>
+      <w:pPr>
+        <w:pStyle w:val="ListParagraph"/>
+        <w:tabs>
+          <w:tab w:val="left" w:pos="900"/>
+          <w:tab w:val="left" w:pos="1080"/>
+        </w:tabs>
+      </w:pPr>
+      <w:r>
+        <w:tab/>
+      </w:r>
+      <w:r>
+        <w:tab/>
+        <w:t>Collect Results</w:t>
+      </w:r>
+    </w:p>
+    <w:p>
+      <w:pPr>
+        <w:pStyle w:val="ListParagraph"/>
+        <w:tabs>
+          <w:tab w:val="left" w:pos="900"/>
+          <w:tab w:val="left" w:pos="1080"/>
+        </w:tabs>
+      </w:pPr>
+      <w:r>
+        <w:tab/>
+      </w:r>
+      <w:r>
+        <w:tab/>
+        <w:t>Set Foam Parameters</w:t>
+      </w:r>
+    </w:p>
+    <w:p>
+      <w:pPr>
+        <w:pStyle w:val="ListParagraph"/>
+        <w:tabs>
+          <w:tab w:val="left" w:pos="900"/>
+          <w:tab w:val="left" w:pos="1080"/>
+        </w:tabs>
+      </w:pPr>
+      <w:r>
+        <w:tab/>
+      </w:r>
+      <w:r>
+        <w:tab/>
+        <w:t>Broadcast Foam Parameters</w:t>
+      </w:r>
+    </w:p>
+    <w:p>
+      <w:pPr>
+        <w:pStyle w:val="ListParagraph"/>
+      </w:pPr>
     </w:p>
     <w:sectPr>
       <w:pgSz w:w="12240" w:h="15840"/>
@@ -1255,4 +2850,16 @@
     </a:ext>
   </a:extLst>
 </a:theme>
+</file>
+
+<file path=customXml/item1.xml><?xml version="1.0" encoding="utf-8"?>
+<b:Sources xmlns:b="http://schemas.openxmlformats.org/officeDocument/2006/bibliography" xmlns="http://schemas.openxmlformats.org/officeDocument/2006/bibliography" SelectedStyle="\IEEE2006OfficeOnline.xsl" StyleName="IEEE" Version="2006"/>
+</file>
+
+<file path=customXml/itemProps1.xml><?xml version="1.0" encoding="utf-8"?>
+<ds:datastoreItem xmlns:ds="http://schemas.openxmlformats.org/officeDocument/2006/customXml" ds:itemID="{9A8C2C99-5415-4CB1-9E74-DF16EEFEDC39}">
+  <ds:schemaRefs>
+    <ds:schemaRef ds:uri="http://schemas.openxmlformats.org/officeDocument/2006/bibliography"/>
+  </ds:schemaRefs>
+</ds:datastoreItem>
 </file>
</xml_diff>

<commit_message>
Updated classes in the specs document for the project
</commit_message>
<xml_diff>
--- a/Project/Specifications.docx
+++ b/Project/Specifications.docx
@@ -463,8 +463,17 @@
         <w:pStyle w:val="ListParagraph"/>
         <w:tabs>
           <w:tab w:val="left" w:pos="900"/>
-        </w:tabs>
-      </w:pPr>
+          <w:tab w:val="left" w:pos="1080"/>
+        </w:tabs>
+      </w:pPr>
+      <w:r>
+        <w:tab/>
+      </w:r>
+      <w:r>
+        <w:tab/>
+      </w:r>
+      <w:bookmarkStart w:id="0" w:name="_GoBack"/>
+      <w:bookmarkEnd w:id="0"/>
     </w:p>
     <w:p>
       <w:pPr>
@@ -568,8 +577,6 @@
       <w:r>
         <w:t>: Material</w:t>
       </w:r>
-      <w:bookmarkStart w:id="0" w:name="_GoBack"/>
-      <w:bookmarkEnd w:id="0"/>
     </w:p>
     <w:p>
       <w:pPr>
@@ -2857,7 +2864,7 @@
 </file>
 
 <file path=customXml/itemProps1.xml><?xml version="1.0" encoding="utf-8"?>
-<ds:datastoreItem xmlns:ds="http://schemas.openxmlformats.org/officeDocument/2006/customXml" ds:itemID="{9A8C2C99-5415-4CB1-9E74-DF16EEFEDC39}">
+<ds:datastoreItem xmlns:ds="http://schemas.openxmlformats.org/officeDocument/2006/customXml" ds:itemID="{76F869C2-6E9A-4F5D-8348-365365F308AF}">
   <ds:schemaRefs>
     <ds:schemaRef ds:uri="http://schemas.openxmlformats.org/officeDocument/2006/bibliography"/>
   </ds:schemaRefs>

</xml_diff>